<commit_message>
Made PRD more specific
git-tfs-id: [https://slimbabay.visualstudio.com]$/Project 2 - ENGI3675;C32
</commit_message>
<xml_diff>
--- a/Team Documents/Project Documents/Product Requirements Document.docx
+++ b/Team Documents/Project Documents/Product Requirements Document.docx
@@ -274,31 +274,19 @@
     </w:p>
     <w:p>
       <w:r>
-        <w:t xml:space="preserve">This objective of this project is to </w:t>
-      </w:r>
-      <w:r>
-        <w:t xml:space="preserve">create a </w:t>
+        <w:t xml:space="preserve">This objective of this project is to create a </w:t>
       </w:r>
       <w:r>
         <w:t xml:space="preserve">web solution </w:t>
       </w:r>
       <w:r>
-        <w:t xml:space="preserve">to </w:t>
-      </w:r>
-      <w:r>
-        <w:t>manage</w:t>
-      </w:r>
-      <w:r>
-        <w:t xml:space="preserve"> animals for an Animal Shelter</w:t>
+        <w:t>to manage animals for an Animal Shelter</w:t>
       </w:r>
       <w:r>
         <w:t xml:space="preserve"> that works in Chrome (v39) and Internet Explorer (v11)</w:t>
       </w:r>
       <w:r>
-        <w:t xml:space="preserve">. </w:t>
-      </w:r>
-      <w:r>
-        <w:t>This will be implem</w:t>
+        <w:t>. This will be implem</w:t>
       </w:r>
       <w:r>
         <w:t>ented by a CRUD interface in ASP displaying a dynamic table that would allow a user to insert or delete animals and to update the attributes of existing animals.</w:t>
@@ -339,6 +327,7 @@
         <w:t>Design Mockup</w:t>
       </w:r>
     </w:p>
+    <w:p/>
     <w:p>
       <w:r>
         <w:rPr>
@@ -382,10 +371,40 @@
       </w:r>
     </w:p>
     <w:p>
-      <w:r>
+      <w:pPr>
+        <w:ind w:firstLine="720"/>
+        <w:jc w:val="right"/>
         <w:rPr>
           <w:b/>
         </w:rPr>
+      </w:pPr>
+      <w:r>
+        <w:rPr>
+          <w:i/>
+        </w:rPr>
+        <w:t>*</w:t>
+      </w:r>
+      <w:bookmarkStart w:id="0" w:name="_GoBack"/>
+      <w:bookmarkEnd w:id="0"/>
+      <w:r>
+        <w:rPr>
+          <w:i/>
+        </w:rPr>
+        <w:t>Additional images and stylesheet can be found in scripts</w:t>
+      </w:r>
+      <w:r>
+        <w:rPr>
+          <w:b/>
+        </w:rPr>
+        <w:br w:type="page"/>
+      </w:r>
+    </w:p>
+    <w:p>
+      <w:r>
+        <w:rPr>
+          <w:b/>
+        </w:rPr>
+        <w:lastRenderedPageBreak/>
         <w:t>Data model</w:t>
       </w:r>
     </w:p>
@@ -476,8 +495,674 @@
       <w:r>
         <w:t xml:space="preserve"> between 0 and 100</w:t>
       </w:r>
-      <w:bookmarkStart w:id="0" w:name="_GoBack"/>
-      <w:bookmarkEnd w:id="0"/>
+    </w:p>
+    <w:p>
+      <w:pPr>
+        <w:pStyle w:val="ListParagraph"/>
+      </w:pPr>
+    </w:p>
+    <w:p>
+      <w:pPr>
+        <w:pStyle w:val="ListParagraph"/>
+        <w:autoSpaceDE w:val="0"/>
+        <w:autoSpaceDN w:val="0"/>
+        <w:adjustRightInd w:val="0"/>
+        <w:spacing w:after="0" w:line="240" w:lineRule="auto"/>
+        <w:rPr>
+          <w:rFonts w:ascii="Consolas" w:hAnsi="Consolas" w:cs="Consolas"/>
+          <w:color w:val="DCDCDC"/>
+          <w:sz w:val="24"/>
+          <w:szCs w:val="24"/>
+        </w:rPr>
+      </w:pPr>
+      <w:proofErr w:type="gramStart"/>
+      <w:r>
+        <w:rPr>
+          <w:rFonts w:ascii="Consolas" w:hAnsi="Consolas" w:cs="Consolas"/>
+          <w:color w:val="569CD6"/>
+          <w:sz w:val="24"/>
+          <w:szCs w:val="24"/>
+        </w:rPr>
+        <w:t>public</w:t>
+      </w:r>
+      <w:proofErr w:type="gramEnd"/>
+      <w:r>
+        <w:rPr>
+          <w:rFonts w:ascii="Consolas" w:hAnsi="Consolas" w:cs="Consolas"/>
+          <w:color w:val="DCDCDC"/>
+          <w:sz w:val="24"/>
+          <w:szCs w:val="24"/>
+        </w:rPr>
+        <w:t xml:space="preserve"> </w:t>
+      </w:r>
+      <w:r>
+        <w:rPr>
+          <w:rFonts w:ascii="Consolas" w:hAnsi="Consolas" w:cs="Consolas"/>
+          <w:color w:val="569CD6"/>
+          <w:sz w:val="24"/>
+          <w:szCs w:val="24"/>
+        </w:rPr>
+        <w:t>class</w:t>
+      </w:r>
+      <w:r>
+        <w:rPr>
+          <w:rFonts w:ascii="Consolas" w:hAnsi="Consolas" w:cs="Consolas"/>
+          <w:color w:val="DCDCDC"/>
+          <w:sz w:val="24"/>
+          <w:szCs w:val="24"/>
+        </w:rPr>
+        <w:t xml:space="preserve"> </w:t>
+      </w:r>
+      <w:r>
+        <w:rPr>
+          <w:rFonts w:ascii="Consolas" w:hAnsi="Consolas" w:cs="Consolas"/>
+          <w:color w:val="4EC9B0"/>
+          <w:sz w:val="24"/>
+          <w:szCs w:val="24"/>
+        </w:rPr>
+        <w:t>Animal</w:t>
+      </w:r>
+    </w:p>
+    <w:p>
+      <w:pPr>
+        <w:pStyle w:val="ListParagraph"/>
+        <w:autoSpaceDE w:val="0"/>
+        <w:autoSpaceDN w:val="0"/>
+        <w:adjustRightInd w:val="0"/>
+        <w:spacing w:after="0" w:line="240" w:lineRule="auto"/>
+        <w:rPr>
+          <w:rFonts w:ascii="Consolas" w:hAnsi="Consolas" w:cs="Consolas"/>
+          <w:color w:val="DCDCDC"/>
+          <w:sz w:val="24"/>
+          <w:szCs w:val="24"/>
+        </w:rPr>
+      </w:pPr>
+      <w:r>
+        <w:rPr>
+          <w:rFonts w:ascii="Consolas" w:hAnsi="Consolas" w:cs="Consolas"/>
+          <w:color w:val="DCDCDC"/>
+          <w:sz w:val="24"/>
+          <w:szCs w:val="24"/>
+        </w:rPr>
+        <w:t xml:space="preserve">    </w:t>
+      </w:r>
+      <w:r>
+        <w:rPr>
+          <w:rFonts w:ascii="Consolas" w:hAnsi="Consolas" w:cs="Consolas"/>
+          <w:sz w:val="24"/>
+          <w:szCs w:val="24"/>
+        </w:rPr>
+        <w:t>{</w:t>
+      </w:r>
+    </w:p>
+    <w:p>
+      <w:pPr>
+        <w:pStyle w:val="ListParagraph"/>
+        <w:autoSpaceDE w:val="0"/>
+        <w:autoSpaceDN w:val="0"/>
+        <w:adjustRightInd w:val="0"/>
+        <w:spacing w:after="0" w:line="240" w:lineRule="auto"/>
+        <w:rPr>
+          <w:rFonts w:ascii="Consolas" w:hAnsi="Consolas" w:cs="Consolas"/>
+          <w:color w:val="DCDCDC"/>
+          <w:sz w:val="24"/>
+          <w:szCs w:val="24"/>
+        </w:rPr>
+      </w:pPr>
+      <w:r>
+        <w:rPr>
+          <w:rFonts w:ascii="Consolas" w:hAnsi="Consolas" w:cs="Consolas"/>
+          <w:color w:val="DCDCDC"/>
+          <w:sz w:val="24"/>
+          <w:szCs w:val="24"/>
+        </w:rPr>
+        <w:t xml:space="preserve">        </w:t>
+      </w:r>
+      <w:proofErr w:type="gramStart"/>
+      <w:r>
+        <w:rPr>
+          <w:rFonts w:ascii="Consolas" w:hAnsi="Consolas" w:cs="Consolas"/>
+          <w:color w:val="569CD6"/>
+          <w:sz w:val="24"/>
+          <w:szCs w:val="24"/>
+        </w:rPr>
+        <w:t>public</w:t>
+      </w:r>
+      <w:proofErr w:type="gramEnd"/>
+      <w:r>
+        <w:rPr>
+          <w:rFonts w:ascii="Consolas" w:hAnsi="Consolas" w:cs="Consolas"/>
+          <w:color w:val="DCDCDC"/>
+          <w:sz w:val="24"/>
+          <w:szCs w:val="24"/>
+        </w:rPr>
+        <w:t xml:space="preserve"> </w:t>
+      </w:r>
+      <w:r>
+        <w:rPr>
+          <w:rFonts w:ascii="Consolas" w:hAnsi="Consolas" w:cs="Consolas"/>
+          <w:color w:val="569CD6"/>
+          <w:sz w:val="24"/>
+          <w:szCs w:val="24"/>
+        </w:rPr>
+        <w:t>string</w:t>
+      </w:r>
+      <w:r>
+        <w:rPr>
+          <w:rFonts w:ascii="Consolas" w:hAnsi="Consolas" w:cs="Consolas"/>
+          <w:color w:val="DCDCDC"/>
+          <w:sz w:val="24"/>
+          <w:szCs w:val="24"/>
+        </w:rPr>
+        <w:t xml:space="preserve"> </w:t>
+      </w:r>
+      <w:proofErr w:type="spellStart"/>
+      <w:r>
+        <w:rPr>
+          <w:rFonts w:ascii="Consolas" w:hAnsi="Consolas" w:cs="Consolas"/>
+          <w:sz w:val="24"/>
+          <w:szCs w:val="24"/>
+        </w:rPr>
+        <w:t>AnimalBreed</w:t>
+      </w:r>
+      <w:proofErr w:type="spellEnd"/>
+      <w:r>
+        <w:rPr>
+          <w:rFonts w:ascii="Consolas" w:hAnsi="Consolas" w:cs="Consolas"/>
+          <w:sz w:val="24"/>
+          <w:szCs w:val="24"/>
+        </w:rPr>
+        <w:t>;</w:t>
+      </w:r>
+    </w:p>
+    <w:p>
+      <w:pPr>
+        <w:pStyle w:val="ListParagraph"/>
+        <w:autoSpaceDE w:val="0"/>
+        <w:autoSpaceDN w:val="0"/>
+        <w:adjustRightInd w:val="0"/>
+        <w:spacing w:after="0" w:line="240" w:lineRule="auto"/>
+        <w:rPr>
+          <w:rFonts w:ascii="Consolas" w:hAnsi="Consolas" w:cs="Consolas"/>
+          <w:color w:val="DCDCDC"/>
+          <w:sz w:val="24"/>
+          <w:szCs w:val="24"/>
+        </w:rPr>
+      </w:pPr>
+      <w:r>
+        <w:rPr>
+          <w:rFonts w:ascii="Consolas" w:hAnsi="Consolas" w:cs="Consolas"/>
+          <w:color w:val="DCDCDC"/>
+          <w:sz w:val="24"/>
+          <w:szCs w:val="24"/>
+        </w:rPr>
+        <w:t xml:space="preserve">        </w:t>
+      </w:r>
+      <w:proofErr w:type="gramStart"/>
+      <w:r>
+        <w:rPr>
+          <w:rFonts w:ascii="Consolas" w:hAnsi="Consolas" w:cs="Consolas"/>
+          <w:color w:val="569CD6"/>
+          <w:sz w:val="24"/>
+          <w:szCs w:val="24"/>
+        </w:rPr>
+        <w:t>public</w:t>
+      </w:r>
+      <w:proofErr w:type="gramEnd"/>
+      <w:r>
+        <w:rPr>
+          <w:rFonts w:ascii="Consolas" w:hAnsi="Consolas" w:cs="Consolas"/>
+          <w:color w:val="DCDCDC"/>
+          <w:sz w:val="24"/>
+          <w:szCs w:val="24"/>
+        </w:rPr>
+        <w:t xml:space="preserve"> </w:t>
+      </w:r>
+      <w:r>
+        <w:rPr>
+          <w:rFonts w:ascii="Consolas" w:hAnsi="Consolas" w:cs="Consolas"/>
+          <w:color w:val="569CD6"/>
+          <w:sz w:val="24"/>
+          <w:szCs w:val="24"/>
+        </w:rPr>
+        <w:t>double</w:t>
+      </w:r>
+      <w:r>
+        <w:rPr>
+          <w:rFonts w:ascii="Consolas" w:hAnsi="Consolas" w:cs="Consolas"/>
+          <w:color w:val="DCDCDC"/>
+          <w:sz w:val="24"/>
+          <w:szCs w:val="24"/>
+        </w:rPr>
+        <w:t xml:space="preserve"> </w:t>
+      </w:r>
+      <w:proofErr w:type="spellStart"/>
+      <w:r>
+        <w:rPr>
+          <w:rFonts w:ascii="Consolas" w:hAnsi="Consolas" w:cs="Consolas"/>
+          <w:sz w:val="24"/>
+          <w:szCs w:val="24"/>
+        </w:rPr>
+        <w:t>AnimalAge</w:t>
+      </w:r>
+      <w:proofErr w:type="spellEnd"/>
+      <w:r>
+        <w:rPr>
+          <w:rFonts w:ascii="Consolas" w:hAnsi="Consolas" w:cs="Consolas"/>
+          <w:sz w:val="24"/>
+          <w:szCs w:val="24"/>
+        </w:rPr>
+        <w:t>;</w:t>
+      </w:r>
+    </w:p>
+    <w:p>
+      <w:pPr>
+        <w:pStyle w:val="ListParagraph"/>
+        <w:autoSpaceDE w:val="0"/>
+        <w:autoSpaceDN w:val="0"/>
+        <w:adjustRightInd w:val="0"/>
+        <w:spacing w:after="0" w:line="240" w:lineRule="auto"/>
+        <w:rPr>
+          <w:rFonts w:ascii="Consolas" w:hAnsi="Consolas" w:cs="Consolas"/>
+          <w:color w:val="DCDCDC"/>
+          <w:sz w:val="24"/>
+          <w:szCs w:val="24"/>
+        </w:rPr>
+      </w:pPr>
+      <w:r>
+        <w:rPr>
+          <w:rFonts w:ascii="Consolas" w:hAnsi="Consolas" w:cs="Consolas"/>
+          <w:color w:val="DCDCDC"/>
+          <w:sz w:val="24"/>
+          <w:szCs w:val="24"/>
+        </w:rPr>
+        <w:t xml:space="preserve">        </w:t>
+      </w:r>
+      <w:proofErr w:type="gramStart"/>
+      <w:r>
+        <w:rPr>
+          <w:rFonts w:ascii="Consolas" w:hAnsi="Consolas" w:cs="Consolas"/>
+          <w:color w:val="569CD6"/>
+          <w:sz w:val="24"/>
+          <w:szCs w:val="24"/>
+        </w:rPr>
+        <w:t>public</w:t>
+      </w:r>
+      <w:proofErr w:type="gramEnd"/>
+      <w:r>
+        <w:rPr>
+          <w:rFonts w:ascii="Consolas" w:hAnsi="Consolas" w:cs="Consolas"/>
+          <w:color w:val="DCDCDC"/>
+          <w:sz w:val="24"/>
+          <w:szCs w:val="24"/>
+        </w:rPr>
+        <w:t xml:space="preserve"> </w:t>
+      </w:r>
+      <w:r>
+        <w:rPr>
+          <w:rFonts w:ascii="Consolas" w:hAnsi="Consolas" w:cs="Consolas"/>
+          <w:color w:val="569CD6"/>
+          <w:sz w:val="24"/>
+          <w:szCs w:val="24"/>
+        </w:rPr>
+        <w:t>double</w:t>
+      </w:r>
+      <w:r>
+        <w:rPr>
+          <w:rFonts w:ascii="Consolas" w:hAnsi="Consolas" w:cs="Consolas"/>
+          <w:color w:val="DCDCDC"/>
+          <w:sz w:val="24"/>
+          <w:szCs w:val="24"/>
+        </w:rPr>
+        <w:t xml:space="preserve"> </w:t>
+      </w:r>
+      <w:proofErr w:type="spellStart"/>
+      <w:r>
+        <w:rPr>
+          <w:rFonts w:ascii="Consolas" w:hAnsi="Consolas" w:cs="Consolas"/>
+          <w:sz w:val="24"/>
+          <w:szCs w:val="24"/>
+        </w:rPr>
+        <w:t>AnimalWeight</w:t>
+      </w:r>
+      <w:proofErr w:type="spellEnd"/>
+      <w:r>
+        <w:rPr>
+          <w:rFonts w:ascii="Consolas" w:hAnsi="Consolas" w:cs="Consolas"/>
+          <w:sz w:val="24"/>
+          <w:szCs w:val="24"/>
+        </w:rPr>
+        <w:t>;</w:t>
+      </w:r>
+    </w:p>
+    <w:p>
+      <w:pPr>
+        <w:pStyle w:val="ListParagraph"/>
+      </w:pPr>
+      <w:r>
+        <w:rPr>
+          <w:rFonts w:ascii="Consolas" w:hAnsi="Consolas" w:cs="Consolas"/>
+          <w:color w:val="DCDCDC"/>
+          <w:sz w:val="24"/>
+          <w:szCs w:val="24"/>
+        </w:rPr>
+        <w:t xml:space="preserve">    </w:t>
+      </w:r>
+      <w:r>
+        <w:rPr>
+          <w:rFonts w:ascii="Consolas" w:hAnsi="Consolas" w:cs="Consolas"/>
+          <w:sz w:val="24"/>
+          <w:szCs w:val="24"/>
+        </w:rPr>
+        <w:t>}</w:t>
+      </w:r>
+    </w:p>
+    <w:p>
+      <w:pPr>
+        <w:ind w:left="360"/>
+      </w:pPr>
+    </w:p>
+    <w:p>
+      <w:r>
+        <w:rPr>
+          <w:b/>
+        </w:rPr>
+        <w:t>ASP CRUD implementation</w:t>
+      </w:r>
+    </w:p>
+    <w:p>
+      <w:r>
+        <w:t>Separate CRUD from ASP by using a CRUD C# functions that utilize dictionary&lt;</w:t>
+      </w:r>
+      <w:proofErr w:type="spellStart"/>
+      <w:r>
+        <w:t>Int</w:t>
+      </w:r>
+      <w:proofErr w:type="spellEnd"/>
+      <w:r>
+        <w:t xml:space="preserve">, </w:t>
+      </w:r>
+      <w:proofErr w:type="spellStart"/>
+      <w:r>
+        <w:t>ClassAnimal</w:t>
+      </w:r>
+      <w:proofErr w:type="spellEnd"/>
+      <w:r>
+        <w:t xml:space="preserve">&gt; to return </w:t>
+      </w:r>
+      <w:proofErr w:type="gramStart"/>
+      <w:r>
+        <w:t>objects</w:t>
+      </w:r>
+      <w:proofErr w:type="gramEnd"/>
+      <w:r>
+        <w:t xml:space="preserve"> and interact with the database.</w:t>
+      </w:r>
+    </w:p>
+    <w:p>
+      <w:r>
+        <w:t>Create</w:t>
+      </w:r>
+      <w:r>
+        <w:br/>
+      </w:r>
+      <w:r>
+        <w:tab/>
+        <w:t xml:space="preserve">Function: </w:t>
+      </w:r>
+      <w:r>
+        <w:tab/>
+      </w:r>
+      <w:proofErr w:type="spellStart"/>
+      <w:proofErr w:type="gramStart"/>
+      <w:r>
+        <w:t>datanew</w:t>
+      </w:r>
+      <w:proofErr w:type="spellEnd"/>
+      <w:r>
+        <w:t>(</w:t>
+      </w:r>
+      <w:proofErr w:type="spellStart"/>
+      <w:proofErr w:type="gramEnd"/>
+      <w:r>
+        <w:t>AnimalClass</w:t>
+      </w:r>
+      <w:proofErr w:type="spellEnd"/>
+      <w:r>
+        <w:t>)</w:t>
+      </w:r>
+      <w:r>
+        <w:br/>
+      </w:r>
+      <w:r>
+        <w:tab/>
+        <w:t>Return:</w:t>
+      </w:r>
+      <w:r>
+        <w:tab/>
+      </w:r>
+      <w:r>
+        <w:tab/>
+      </w:r>
+      <w:proofErr w:type="spellStart"/>
+      <w:r>
+        <w:t>Int</w:t>
+      </w:r>
+      <w:proofErr w:type="spellEnd"/>
+    </w:p>
+    <w:p>
+      <w:r>
+        <w:t>Read</w:t>
+      </w:r>
+      <w:r>
+        <w:br/>
+        <w:t xml:space="preserve"> </w:t>
+      </w:r>
+      <w:r>
+        <w:tab/>
+        <w:t xml:space="preserve">Function: </w:t>
+      </w:r>
+      <w:r>
+        <w:tab/>
+      </w:r>
+      <w:proofErr w:type="spellStart"/>
+      <w:proofErr w:type="gramStart"/>
+      <w:r>
+        <w:t>datadict</w:t>
+      </w:r>
+      <w:proofErr w:type="spellEnd"/>
+      <w:r>
+        <w:t>(</w:t>
+      </w:r>
+      <w:proofErr w:type="gramEnd"/>
+      <w:r>
+        <w:t>)</w:t>
+      </w:r>
+      <w:r>
+        <w:br/>
+      </w:r>
+      <w:r>
+        <w:tab/>
+      </w:r>
+      <w:r>
+        <w:t>Return</w:t>
+      </w:r>
+      <w:r>
+        <w:t xml:space="preserve">: </w:t>
+      </w:r>
+      <w:r>
+        <w:tab/>
+      </w:r>
+      <w:r>
+        <w:tab/>
+      </w:r>
+      <w:r>
+        <w:t>Dictionary&lt;</w:t>
+      </w:r>
+      <w:proofErr w:type="spellStart"/>
+      <w:r>
+        <w:t>int</w:t>
+      </w:r>
+      <w:proofErr w:type="spellEnd"/>
+      <w:r>
+        <w:t xml:space="preserve">, </w:t>
+      </w:r>
+      <w:proofErr w:type="spellStart"/>
+      <w:r>
+        <w:t>AnimalClass</w:t>
+      </w:r>
+      <w:proofErr w:type="spellEnd"/>
+      <w:r>
+        <w:t>&gt;</w:t>
+      </w:r>
+    </w:p>
+    <w:p>
+      <w:r>
+        <w:t>Update</w:t>
+      </w:r>
+      <w:r>
+        <w:br/>
+        <w:t xml:space="preserve"> </w:t>
+      </w:r>
+      <w:r>
+        <w:tab/>
+        <w:t>Function:</w:t>
+      </w:r>
+      <w:r>
+        <w:tab/>
+      </w:r>
+      <w:proofErr w:type="spellStart"/>
+      <w:proofErr w:type="gramStart"/>
+      <w:r>
+        <w:t>dataupdate</w:t>
+      </w:r>
+      <w:proofErr w:type="spellEnd"/>
+      <w:r>
+        <w:t>(</w:t>
+      </w:r>
+      <w:proofErr w:type="spellStart"/>
+      <w:proofErr w:type="gramEnd"/>
+      <w:r>
+        <w:t>keyvaluepair</w:t>
+      </w:r>
+      <w:proofErr w:type="spellEnd"/>
+      <w:r>
+        <w:t>&lt;</w:t>
+      </w:r>
+      <w:proofErr w:type="spellStart"/>
+      <w:r>
+        <w:t>int,AnimalClass</w:t>
+      </w:r>
+      <w:proofErr w:type="spellEnd"/>
+      <w:r>
+        <w:t>&gt;</w:t>
+      </w:r>
+      <w:r>
+        <w:br/>
+      </w:r>
+      <w:r>
+        <w:tab/>
+        <w:t>Return:</w:t>
+      </w:r>
+      <w:r>
+        <w:tab/>
+      </w:r>
+      <w:r>
+        <w:tab/>
+      </w:r>
+      <w:proofErr w:type="spellStart"/>
+      <w:r>
+        <w:t>Int</w:t>
+      </w:r>
+      <w:proofErr w:type="spellEnd"/>
+    </w:p>
+    <w:p>
+      <w:r>
+        <w:t>Delete</w:t>
+      </w:r>
+      <w:r>
+        <w:br/>
+      </w:r>
+      <w:r>
+        <w:tab/>
+        <w:t>Function:</w:t>
+      </w:r>
+      <w:r>
+        <w:tab/>
+      </w:r>
+      <w:proofErr w:type="spellStart"/>
+      <w:proofErr w:type="gramStart"/>
+      <w:r>
+        <w:t>datadel</w:t>
+      </w:r>
+      <w:proofErr w:type="spellEnd"/>
+      <w:r>
+        <w:t>(</w:t>
+      </w:r>
+      <w:proofErr w:type="spellStart"/>
+      <w:proofErr w:type="gramEnd"/>
+      <w:r>
+        <w:t>int</w:t>
+      </w:r>
+      <w:proofErr w:type="spellEnd"/>
+      <w:r>
+        <w:t>)</w:t>
+      </w:r>
+      <w:r>
+        <w:br/>
+      </w:r>
+      <w:r>
+        <w:tab/>
+        <w:t>Return:</w:t>
+      </w:r>
+      <w:r>
+        <w:tab/>
+      </w:r>
+      <w:r>
+        <w:tab/>
+      </w:r>
+      <w:proofErr w:type="spellStart"/>
+      <w:r>
+        <w:t>Int</w:t>
+      </w:r>
+      <w:proofErr w:type="spellEnd"/>
+    </w:p>
+    <w:p/>
+    <w:p>
+      <w:r>
+        <w:t xml:space="preserve">These functions </w:t>
+      </w:r>
+      <w:r>
+        <w:t>are used</w:t>
+      </w:r>
+      <w:r>
+        <w:t xml:space="preserve"> </w:t>
+      </w:r>
+      <w:r>
+        <w:t xml:space="preserve">by </w:t>
+      </w:r>
+      <w:r>
+        <w:t>ASP</w:t>
+      </w:r>
+      <w:r>
+        <w:t xml:space="preserve"> to generate the </w:t>
+      </w:r>
+      <w:proofErr w:type="spellStart"/>
+      <w:r>
+        <w:t>webform</w:t>
+      </w:r>
+      <w:proofErr w:type="spellEnd"/>
+      <w:r>
+        <w:t xml:space="preserve"> and </w:t>
+      </w:r>
+      <w:proofErr w:type="spellStart"/>
+      <w:r>
+        <w:t>unittests</w:t>
+      </w:r>
+      <w:proofErr w:type="spellEnd"/>
+      <w:r>
+        <w:t>.</w:t>
+      </w:r>
     </w:p>
     <w:sectPr>
       <w:pgSz w:w="12240" w:h="15840"/>

</xml_diff>

<commit_message>
Capitalized all the function names
git-tfs-id: [https://slimbabay.visualstudio.com]$/Project 2 - ENGI3675;C35
</commit_message>
<xml_diff>
--- a/Team Documents/Project Documents/Product Requirements Document.docx
+++ b/Team Documents/Project Documents/Product Requirements Document.docx
@@ -382,15 +382,7 @@
         <w:rPr>
           <w:i/>
         </w:rPr>
-        <w:t>*</w:t>
-      </w:r>
-      <w:bookmarkStart w:id="0" w:name="_GoBack"/>
-      <w:bookmarkEnd w:id="0"/>
-      <w:r>
-        <w:rPr>
-          <w:i/>
-        </w:rPr>
-        <w:t>Additional images and stylesheet can be found in scripts</w:t>
+        <w:t>*Additional images and stylesheet can be found in scripts</w:t>
       </w:r>
       <w:r>
         <w:rPr>
@@ -888,15 +880,7 @@
       </w:r>
       <w:proofErr w:type="spellEnd"/>
       <w:r>
-        <w:t xml:space="preserve">&gt; to return </w:t>
-      </w:r>
-      <w:proofErr w:type="gramStart"/>
-      <w:r>
-        <w:t>objects</w:t>
-      </w:r>
-      <w:proofErr w:type="gramEnd"/>
-      <w:r>
-        <w:t xml:space="preserve"> and interact with the database.</w:t>
+        <w:t>&gt; to return objects and interact with the database.</w:t>
       </w:r>
     </w:p>
     <w:p>
@@ -916,7 +900,7 @@
       <w:proofErr w:type="spellStart"/>
       <w:proofErr w:type="gramStart"/>
       <w:r>
-        <w:t>datanew</w:t>
+        <w:t>DataNew</w:t>
       </w:r>
       <w:proofErr w:type="spellEnd"/>
       <w:r>
@@ -968,7 +952,7 @@
       <w:proofErr w:type="spellStart"/>
       <w:proofErr w:type="gramStart"/>
       <w:r>
-        <w:t>datadict</w:t>
+        <w:t>DataDict</w:t>
       </w:r>
       <w:proofErr w:type="spellEnd"/>
       <w:r>
@@ -1032,26 +1016,21 @@
         <w:tab/>
       </w:r>
       <w:proofErr w:type="spellStart"/>
-      <w:proofErr w:type="gramStart"/>
-      <w:r>
-        <w:t>dataupdate</w:t>
+      <w:r>
+        <w:t>DataUpdate</w:t>
       </w:r>
       <w:proofErr w:type="spellEnd"/>
       <w:r>
         <w:t>(</w:t>
       </w:r>
       <w:proofErr w:type="spellStart"/>
-      <w:proofErr w:type="gramEnd"/>
-      <w:r>
-        <w:t>keyvaluepair</w:t>
-      </w:r>
-      <w:proofErr w:type="spellEnd"/>
-      <w:r>
-        <w:t>&lt;</w:t>
-      </w:r>
-      <w:proofErr w:type="spellStart"/>
-      <w:r>
-        <w:t>int,AnimalClass</w:t>
+      <w:r>
+        <w:t>Int,</w:t>
+      </w:r>
+      <w:bookmarkStart w:id="0" w:name="_GoBack"/>
+      <w:bookmarkEnd w:id="0"/>
+      <w:r>
+        <w:t>AnimalClass</w:t>
       </w:r>
       <w:proofErr w:type="spellEnd"/>
       <w:r>
@@ -1093,7 +1072,10 @@
       <w:proofErr w:type="spellStart"/>
       <w:proofErr w:type="gramStart"/>
       <w:r>
-        <w:t>datadel</w:t>
+        <w:t>Data</w:t>
+      </w:r>
+      <w:r>
+        <w:t>Del</w:t>
       </w:r>
       <w:proofErr w:type="spellEnd"/>
       <w:r>

</xml_diff>

<commit_message>
Added Change Matrix Table
git-tfs-id: [https://slimbabay.visualstudio.com]$/Project 2 - ENGI3675;C50
</commit_message>
<xml_diff>
--- a/Team Documents/Project Documents/Product Requirements Document.docx
+++ b/Team Documents/Project Documents/Product Requirements Document.docx
@@ -349,7 +349,7 @@
                     <pic:cNvPicPr/>
                   </pic:nvPicPr>
                   <pic:blipFill>
-                    <a:blip r:embed="rId5"/>
+                    <a:blip r:embed="rId6"/>
                     <a:stretch>
                       <a:fillRect/>
                     </a:stretch>
@@ -850,11 +850,6 @@
       </w:r>
     </w:p>
     <w:p>
-      <w:pPr>
-        <w:ind w:left="360"/>
-      </w:pPr>
-    </w:p>
-    <w:p>
       <w:r>
         <w:rPr>
           <w:b/>
@@ -1027,8 +1022,6 @@
       <w:r>
         <w:t>Int,</w:t>
       </w:r>
-      <w:bookmarkStart w:id="0" w:name="_GoBack"/>
-      <w:bookmarkEnd w:id="0"/>
       <w:r>
         <w:t>AnimalClass</w:t>
       </w:r>
@@ -1146,6 +1139,265 @@
         <w:t>.</w:t>
       </w:r>
     </w:p>
+    <w:p/>
+    <w:p>
+      <w:pPr>
+        <w:rPr>
+          <w:b/>
+        </w:rPr>
+      </w:pPr>
+      <w:r>
+        <w:rPr>
+          <w:b/>
+        </w:rPr>
+        <w:br w:type="page"/>
+      </w:r>
+    </w:p>
+    <w:p>
+      <w:pPr>
+        <w:rPr>
+          <w:b/>
+        </w:rPr>
+      </w:pPr>
+      <w:r>
+        <w:rPr>
+          <w:b/>
+        </w:rPr>
+        <w:lastRenderedPageBreak/>
+        <w:t>Change Matrix</w:t>
+      </w:r>
+    </w:p>
+    <w:tbl>
+      <w:tblPr>
+        <w:tblStyle w:val="GridTable2"/>
+        <w:tblW w:w="0" w:type="auto"/>
+        <w:tblLook w:val="04A0" w:firstRow="1" w:lastRow="0" w:firstColumn="1" w:lastColumn="0" w:noHBand="0" w:noVBand="1"/>
+      </w:tblPr>
+      <w:tblGrid>
+        <w:gridCol w:w="2515"/>
+        <w:gridCol w:w="1530"/>
+        <w:gridCol w:w="4950"/>
+      </w:tblGrid>
+      <w:tr>
+        <w:trPr>
+          <w:cnfStyle w:val="100000000000" w:firstRow="1" w:lastRow="0" w:firstColumn="0" w:lastColumn="0" w:oddVBand="0" w:evenVBand="0" w:oddHBand="0" w:evenHBand="0" w:firstRowFirstColumn="0" w:firstRowLastColumn="0" w:lastRowFirstColumn="0" w:lastRowLastColumn="0"/>
+        </w:trPr>
+        <w:tc>
+          <w:tcPr>
+            <w:cnfStyle w:val="001000000000" w:firstRow="0" w:lastRow="0" w:firstColumn="1" w:lastColumn="0" w:oddVBand="0" w:evenVBand="0" w:oddHBand="0" w:evenHBand="0" w:firstRowFirstColumn="0" w:firstRowLastColumn="0" w:lastRowFirstColumn="0" w:lastRowLastColumn="0"/>
+            <w:tcW w:w="2515" w:type="dxa"/>
+          </w:tcPr>
+          <w:p>
+            <w:r>
+              <w:t>Date</w:t>
+            </w:r>
+          </w:p>
+        </w:tc>
+        <w:tc>
+          <w:tcPr>
+            <w:tcW w:w="1530" w:type="dxa"/>
+          </w:tcPr>
+          <w:p>
+            <w:pPr>
+              <w:cnfStyle w:val="100000000000" w:firstRow="1" w:lastRow="0" w:firstColumn="0" w:lastColumn="0" w:oddVBand="0" w:evenVBand="0" w:oddHBand="0" w:evenHBand="0" w:firstRowFirstColumn="0" w:firstRowLastColumn="0" w:lastRowFirstColumn="0" w:lastRowLastColumn="0"/>
+            </w:pPr>
+            <w:r>
+              <w:t>Name</w:t>
+            </w:r>
+          </w:p>
+        </w:tc>
+        <w:tc>
+          <w:tcPr>
+            <w:tcW w:w="4950" w:type="dxa"/>
+          </w:tcPr>
+          <w:p>
+            <w:pPr>
+              <w:cnfStyle w:val="100000000000" w:firstRow="1" w:lastRow="0" w:firstColumn="0" w:lastColumn="0" w:oddVBand="0" w:evenVBand="0" w:oddHBand="0" w:evenHBand="0" w:firstRowFirstColumn="0" w:firstRowLastColumn="0" w:lastRowFirstColumn="0" w:lastRowLastColumn="0"/>
+            </w:pPr>
+            <w:r>
+              <w:t>Changes</w:t>
+            </w:r>
+          </w:p>
+        </w:tc>
+      </w:tr>
+      <w:tr>
+        <w:trPr>
+          <w:cnfStyle w:val="000000100000" w:firstRow="0" w:lastRow="0" w:firstColumn="0" w:lastColumn="0" w:oddVBand="0" w:evenVBand="0" w:oddHBand="1" w:evenHBand="0" w:firstRowFirstColumn="0" w:firstRowLastColumn="0" w:lastRowFirstColumn="0" w:lastRowLastColumn="0"/>
+        </w:trPr>
+        <w:tc>
+          <w:tcPr>
+            <w:cnfStyle w:val="001000000000" w:firstRow="0" w:lastRow="0" w:firstColumn="1" w:lastColumn="0" w:oddVBand="0" w:evenVBand="0" w:oddHBand="0" w:evenHBand="0" w:firstRowFirstColumn="0" w:firstRowLastColumn="0" w:lastRowFirstColumn="0" w:lastRowLastColumn="0"/>
+            <w:tcW w:w="2515" w:type="dxa"/>
+          </w:tcPr>
+          <w:p>
+            <w:r>
+              <w:t>3/12/2015 9:32:00</w:t>
+            </w:r>
+            <w:r>
+              <w:t xml:space="preserve"> PM</w:t>
+            </w:r>
+          </w:p>
+        </w:tc>
+        <w:tc>
+          <w:tcPr>
+            <w:tcW w:w="1530" w:type="dxa"/>
+          </w:tcPr>
+          <w:p>
+            <w:pPr>
+              <w:cnfStyle w:val="000000100000" w:firstRow="0" w:lastRow="0" w:firstColumn="0" w:lastColumn="0" w:oddVBand="0" w:evenVBand="0" w:oddHBand="1" w:evenHBand="0" w:firstRowFirstColumn="0" w:firstRowLastColumn="0" w:lastRowFirstColumn="0" w:lastRowLastColumn="0"/>
+            </w:pPr>
+            <w:r>
+              <w:t>Slim Babay</w:t>
+            </w:r>
+          </w:p>
+        </w:tc>
+        <w:tc>
+          <w:tcPr>
+            <w:tcW w:w="4950" w:type="dxa"/>
+          </w:tcPr>
+          <w:p>
+            <w:pPr>
+              <w:cnfStyle w:val="000000100000" w:firstRow="0" w:lastRow="0" w:firstColumn="0" w:lastColumn="0" w:oddVBand="0" w:evenVBand="0" w:oddHBand="1" w:evenHBand="0" w:firstRowFirstColumn="0" w:firstRowLastColumn="0" w:lastRowFirstColumn="0" w:lastRowLastColumn="0"/>
+            </w:pPr>
+            <w:r>
+              <w:t>Added a Change Matrix</w:t>
+            </w:r>
+            <w:bookmarkStart w:id="0" w:name="_GoBack"/>
+            <w:bookmarkEnd w:id="0"/>
+          </w:p>
+        </w:tc>
+      </w:tr>
+      <w:tr>
+        <w:tc>
+          <w:tcPr>
+            <w:cnfStyle w:val="001000000000" w:firstRow="0" w:lastRow="0" w:firstColumn="1" w:lastColumn="0" w:oddVBand="0" w:evenVBand="0" w:oddHBand="0" w:evenHBand="0" w:firstRowFirstColumn="0" w:firstRowLastColumn="0" w:lastRowFirstColumn="0" w:lastRowLastColumn="0"/>
+            <w:tcW w:w="2515" w:type="dxa"/>
+          </w:tcPr>
+          <w:p>
+            <w:r>
+              <w:t>3/12/2015 6:24:13 PM</w:t>
+            </w:r>
+          </w:p>
+        </w:tc>
+        <w:tc>
+          <w:tcPr>
+            <w:tcW w:w="1530" w:type="dxa"/>
+          </w:tcPr>
+          <w:p>
+            <w:pPr>
+              <w:cnfStyle w:val="000000000000" w:firstRow="0" w:lastRow="0" w:firstColumn="0" w:lastColumn="0" w:oddVBand="0" w:evenVBand="0" w:oddHBand="0" w:evenHBand="0" w:firstRowFirstColumn="0" w:firstRowLastColumn="0" w:lastRowFirstColumn="0" w:lastRowLastColumn="0"/>
+            </w:pPr>
+            <w:r>
+              <w:t>Slim Babay</w:t>
+            </w:r>
+          </w:p>
+        </w:tc>
+        <w:tc>
+          <w:tcPr>
+            <w:tcW w:w="4950" w:type="dxa"/>
+          </w:tcPr>
+          <w:p>
+            <w:pPr>
+              <w:cnfStyle w:val="000000000000" w:firstRow="0" w:lastRow="0" w:firstColumn="0" w:lastColumn="0" w:oddVBand="0" w:evenVBand="0" w:oddHBand="0" w:evenHBand="0" w:firstRowFirstColumn="0" w:firstRowLastColumn="0" w:lastRowFirstColumn="0" w:lastRowLastColumn="0"/>
+            </w:pPr>
+            <w:r>
+              <w:t>Capitalized all function names</w:t>
+            </w:r>
+          </w:p>
+        </w:tc>
+      </w:tr>
+      <w:tr>
+        <w:trPr>
+          <w:cnfStyle w:val="000000100000" w:firstRow="0" w:lastRow="0" w:firstColumn="0" w:lastColumn="0" w:oddVBand="0" w:evenVBand="0" w:oddHBand="1" w:evenHBand="0" w:firstRowFirstColumn="0" w:firstRowLastColumn="0" w:lastRowFirstColumn="0" w:lastRowLastColumn="0"/>
+        </w:trPr>
+        <w:tc>
+          <w:tcPr>
+            <w:cnfStyle w:val="001000000000" w:firstRow="0" w:lastRow="0" w:firstColumn="1" w:lastColumn="0" w:oddVBand="0" w:evenVBand="0" w:oddHBand="0" w:evenHBand="0" w:firstRowFirstColumn="0" w:firstRowLastColumn="0" w:lastRowFirstColumn="0" w:lastRowLastColumn="0"/>
+            <w:tcW w:w="2515" w:type="dxa"/>
+          </w:tcPr>
+          <w:p>
+            <w:r>
+              <w:t>3/12/2015 5:52:21 PM</w:t>
+            </w:r>
+          </w:p>
+        </w:tc>
+        <w:tc>
+          <w:tcPr>
+            <w:tcW w:w="1530" w:type="dxa"/>
+          </w:tcPr>
+          <w:p>
+            <w:pPr>
+              <w:cnfStyle w:val="000000100000" w:firstRow="0" w:lastRow="0" w:firstColumn="0" w:lastColumn="0" w:oddVBand="0" w:evenVBand="0" w:oddHBand="1" w:evenHBand="0" w:firstRowFirstColumn="0" w:firstRowLastColumn="0" w:lastRowFirstColumn="0" w:lastRowLastColumn="0"/>
+            </w:pPr>
+            <w:r>
+              <w:t>Slim Babay</w:t>
+            </w:r>
+          </w:p>
+        </w:tc>
+        <w:tc>
+          <w:tcPr>
+            <w:tcW w:w="4950" w:type="dxa"/>
+          </w:tcPr>
+          <w:p>
+            <w:pPr>
+              <w:cnfStyle w:val="000000100000" w:firstRow="0" w:lastRow="0" w:firstColumn="0" w:lastColumn="0" w:oddVBand="0" w:evenVBand="0" w:oddHBand="1" w:evenHBand="0" w:firstRowFirstColumn="0" w:firstRowLastColumn="0" w:lastRowFirstColumn="0" w:lastRowLastColumn="0"/>
+            </w:pPr>
+            <w:r>
+              <w:t>Made PRD more specific (added implementation)</w:t>
+            </w:r>
+          </w:p>
+        </w:tc>
+      </w:tr>
+      <w:tr>
+        <w:tc>
+          <w:tcPr>
+            <w:cnfStyle w:val="001000000000" w:firstRow="0" w:lastRow="0" w:firstColumn="1" w:lastColumn="0" w:oddVBand="0" w:evenVBand="0" w:oddHBand="0" w:evenHBand="0" w:firstRowFirstColumn="0" w:firstRowLastColumn="0" w:lastRowFirstColumn="0" w:lastRowLastColumn="0"/>
+            <w:tcW w:w="2515" w:type="dxa"/>
+          </w:tcPr>
+          <w:p>
+            <w:r>
+              <w:t>3/12/2015 12:49:22 AM</w:t>
+            </w:r>
+          </w:p>
+        </w:tc>
+        <w:tc>
+          <w:tcPr>
+            <w:tcW w:w="1530" w:type="dxa"/>
+          </w:tcPr>
+          <w:p>
+            <w:pPr>
+              <w:cnfStyle w:val="000000000000" w:firstRow="0" w:lastRow="0" w:firstColumn="0" w:lastColumn="0" w:oddVBand="0" w:evenVBand="0" w:oddHBand="0" w:evenHBand="0" w:firstRowFirstColumn="0" w:firstRowLastColumn="0" w:lastRowFirstColumn="0" w:lastRowLastColumn="0"/>
+            </w:pPr>
+            <w:r>
+              <w:t>Slim Babay</w:t>
+            </w:r>
+          </w:p>
+        </w:tc>
+        <w:tc>
+          <w:tcPr>
+            <w:tcW w:w="4950" w:type="dxa"/>
+          </w:tcPr>
+          <w:p>
+            <w:pPr>
+              <w:cnfStyle w:val="000000000000" w:firstRow="0" w:lastRow="0" w:firstColumn="0" w:lastColumn="0" w:oddVBand="0" w:evenVBand="0" w:oddHBand="0" w:evenHBand="0" w:firstRowFirstColumn="0" w:firstRowLastColumn="0" w:lastRowFirstColumn="0" w:lastRowLastColumn="0"/>
+            </w:pPr>
+            <w:r>
+              <w:t>1</w:t>
+            </w:r>
+            <w:r>
+              <w:rPr>
+                <w:vertAlign w:val="superscript"/>
+              </w:rPr>
+              <w:t>st</w:t>
+            </w:r>
+            <w:r>
+              <w:t xml:space="preserve"> Draft of PRD</w:t>
+            </w:r>
+          </w:p>
+        </w:tc>
+      </w:tr>
+    </w:tbl>
+    <w:p/>
     <w:sectPr>
       <w:pgSz w:w="12240" w:h="15840"/>
       <w:pgMar w:top="1440" w:right="1440" w:bottom="1440" w:left="1440" w:header="720" w:footer="720" w:gutter="0"/>
@@ -1939,6 +2191,100 @@
       <w:contextualSpacing/>
     </w:pPr>
   </w:style>
+  <w:style w:type="table" w:styleId="TableGrid">
+    <w:name w:val="Table Grid"/>
+    <w:basedOn w:val="TableNormal"/>
+    <w:uiPriority w:val="39"/>
+    <w:rsid w:val="00402322"/>
+    <w:pPr>
+      <w:spacing w:after="0" w:line="240" w:lineRule="auto"/>
+    </w:pPr>
+    <w:tblPr>
+      <w:tblBorders>
+        <w:top w:val="single" w:sz="4" w:space="0" w:color="auto"/>
+        <w:left w:val="single" w:sz="4" w:space="0" w:color="auto"/>
+        <w:bottom w:val="single" w:sz="4" w:space="0" w:color="auto"/>
+        <w:right w:val="single" w:sz="4" w:space="0" w:color="auto"/>
+        <w:insideH w:val="single" w:sz="4" w:space="0" w:color="auto"/>
+        <w:insideV w:val="single" w:sz="4" w:space="0" w:color="auto"/>
+      </w:tblBorders>
+    </w:tblPr>
+  </w:style>
+  <w:style w:type="table" w:styleId="GridTable2">
+    <w:name w:val="Grid Table 2"/>
+    <w:basedOn w:val="TableNormal"/>
+    <w:uiPriority w:val="47"/>
+    <w:rsid w:val="00402322"/>
+    <w:pPr>
+      <w:spacing w:after="0" w:line="240" w:lineRule="auto"/>
+    </w:pPr>
+    <w:tblPr>
+      <w:tblStyleRowBandSize w:val="1"/>
+      <w:tblStyleColBandSize w:val="1"/>
+      <w:tblBorders>
+        <w:top w:val="single" w:sz="2" w:space="0" w:color="666666" w:themeColor="text1" w:themeTint="99"/>
+        <w:bottom w:val="single" w:sz="2" w:space="0" w:color="666666" w:themeColor="text1" w:themeTint="99"/>
+        <w:insideH w:val="single" w:sz="2" w:space="0" w:color="666666" w:themeColor="text1" w:themeTint="99"/>
+        <w:insideV w:val="single" w:sz="2" w:space="0" w:color="666666" w:themeColor="text1" w:themeTint="99"/>
+      </w:tblBorders>
+    </w:tblPr>
+    <w:tblStylePr w:type="firstRow">
+      <w:rPr>
+        <w:b/>
+        <w:bCs/>
+      </w:rPr>
+      <w:tblPr/>
+      <w:tcPr>
+        <w:tcBorders>
+          <w:top w:val="nil"/>
+          <w:bottom w:val="single" w:sz="12" w:space="0" w:color="666666" w:themeColor="text1" w:themeTint="99"/>
+          <w:insideH w:val="nil"/>
+          <w:insideV w:val="nil"/>
+        </w:tcBorders>
+        <w:shd w:val="clear" w:color="auto" w:fill="FFFFFF" w:themeFill="background1"/>
+      </w:tcPr>
+    </w:tblStylePr>
+    <w:tblStylePr w:type="lastRow">
+      <w:rPr>
+        <w:b/>
+        <w:bCs/>
+      </w:rPr>
+      <w:tblPr/>
+      <w:tcPr>
+        <w:tcBorders>
+          <w:top w:val="double" w:sz="2" w:space="0" w:color="666666" w:themeColor="text1" w:themeTint="99"/>
+          <w:bottom w:val="nil"/>
+          <w:insideH w:val="nil"/>
+          <w:insideV w:val="nil"/>
+        </w:tcBorders>
+        <w:shd w:val="clear" w:color="auto" w:fill="FFFFFF" w:themeFill="background1"/>
+      </w:tcPr>
+    </w:tblStylePr>
+    <w:tblStylePr w:type="firstCol">
+      <w:rPr>
+        <w:b/>
+        <w:bCs/>
+      </w:rPr>
+    </w:tblStylePr>
+    <w:tblStylePr w:type="lastCol">
+      <w:rPr>
+        <w:b/>
+        <w:bCs/>
+      </w:rPr>
+    </w:tblStylePr>
+    <w:tblStylePr w:type="band1Vert">
+      <w:tblPr/>
+      <w:tcPr>
+        <w:shd w:val="clear" w:color="auto" w:fill="CCCCCC" w:themeFill="text1" w:themeFillTint="33"/>
+      </w:tcPr>
+    </w:tblStylePr>
+    <w:tblStylePr w:type="band1Horz">
+      <w:tblPr/>
+      <w:tcPr>
+        <w:shd w:val="clear" w:color="auto" w:fill="CCCCCC" w:themeFill="text1" w:themeFillTint="33"/>
+      </w:tcPr>
+    </w:tblStylePr>
+  </w:style>
 </w:styles>
 </file>
 
@@ -2201,4 +2547,16 @@
     </a:ext>
   </a:extLst>
 </a:theme>
+</file>
+
+<file path=customXml/item1.xml><?xml version="1.0" encoding="utf-8"?>
+<b:Sources xmlns:b="http://schemas.openxmlformats.org/officeDocument/2006/bibliography" xmlns="http://schemas.openxmlformats.org/officeDocument/2006/bibliography" SelectedStyle="\APASixthEditionOfficeOnline.xsl" StyleName="APA" Version="6"/>
+</file>
+
+<file path=customXml/itemProps1.xml><?xml version="1.0" encoding="utf-8"?>
+<ds:datastoreItem xmlns:ds="http://schemas.openxmlformats.org/officeDocument/2006/customXml" ds:itemID="{DC3892A4-CB4A-4F18-BB80-2EB5E9B3C8F9}">
+  <ds:schemaRefs>
+    <ds:schemaRef ds:uri="http://schemas.openxmlformats.org/officeDocument/2006/bibliography"/>
+  </ds:schemaRefs>
+</ds:datastoreItem>
 </file>
</xml_diff>